<commit_message>
Finished everything for delivery
</commit_message>
<xml_diff>
--- a/TP2 - Zhed (ML)/docs/article.docx
+++ b/TP2 - Zhed (ML)/docs/article.docx
@@ -354,12 +354,21 @@
         </w:rPr>
         <w:br/>
       </w:r>
+      <w:proofErr w:type="spellStart"/>
       <w:r>
         <w:rPr>
           <w:sz w:val="18"/>
           <w:szCs w:val="18"/>
         </w:rPr>
-        <w:t>Porto, Portugal</w:t>
+        <w:t>Porto</w:t>
+      </w:r>
+      <w:proofErr w:type="spellEnd"/>
+      <w:r>
+        <w:rPr>
+          <w:sz w:val="18"/>
+          <w:szCs w:val="18"/>
+        </w:rPr>
+        <w:t>, Portugal</w:t>
       </w:r>
       <w:r>
         <w:rPr>
@@ -3126,13 +3135,7 @@
         <w:rPr>
           <w:lang w:val="pt-PT"/>
         </w:rPr>
-        <w:t xml:space="preserve"> (até cerca de 55%), implicando que o </w:t>
-      </w:r>
-      <w:r>
-        <w:rPr>
-          <w:lang w:val="pt-PT"/>
-        </w:rPr>
-        <w:t xml:space="preserve">agente começa a </w:t>
+        <w:t xml:space="preserve"> (até cerca de 55%), implicando que o agente começa a </w:t>
       </w:r>
       <w:r>
         <w:rPr>
@@ -3170,18 +3173,101 @@
     <w:p>
       <w:pPr>
         <w:pStyle w:val="Corpodetexto"/>
-        <w:rPr>
-          <w:lang w:val="pt-PT"/>
-        </w:rPr>
-      </w:pPr>
+        <w:ind w:firstLine="0pt"/>
+        <w:rPr>
+          <w:lang w:val="pt-PT"/>
+        </w:rPr>
+      </w:pPr>
+      <w:r>
+        <w:rPr>
+          <w:lang w:val="pt-PT"/>
+        </w:rPr>
+        <w:tab/>
+      </w:r>
+      <w:r>
+        <w:rPr>
+          <w:lang w:val="pt-PT"/>
+        </w:rPr>
+        <w:t>Com base nos resultados experimentais acima mencionados, podemos concluir que ambas as abordagens testadas obtiveram resultados positivos</w:t>
+      </w:r>
+      <w:r>
+        <w:rPr>
+          <w:lang w:val="pt-PT"/>
+        </w:rPr>
+        <w:t>. N</w:t>
+      </w:r>
+      <w:r>
+        <w:rPr>
+          <w:lang w:val="pt-PT"/>
+        </w:rPr>
+        <w:t xml:space="preserve">o entanto, notam-se </w:t>
+      </w:r>
+      <w:r>
+        <w:rPr>
+          <w:lang w:val="pt-PT"/>
+        </w:rPr>
+        <w:t>diferenças entre as duas sendo que cada uma apresentou vantagens e desvantagens em relação à outra</w:t>
+      </w:r>
+      <w:r>
+        <w:rPr>
+          <w:lang w:val="pt-PT"/>
+        </w:rPr>
+        <w:t>,</w:t>
+      </w:r>
+      <w:r>
+        <w:rPr>
+          <w:lang w:val="pt-PT"/>
+        </w:rPr>
+        <w:t xml:space="preserve"> em determinados aspetos. Apesar disto, os resultados mostram também que com o algoritmo PPO obtivemos melhores resultados do que com o algoritmo SAC. Gostaríamos também de notar que a ferramenta utilizada, ML-</w:t>
+      </w:r>
+      <w:proofErr w:type="spellStart"/>
+      <w:r>
+        <w:rPr>
+          <w:lang w:val="pt-PT"/>
+        </w:rPr>
+        <w:t>Agents</w:t>
+      </w:r>
+      <w:proofErr w:type="spellEnd"/>
+      <w:r>
+        <w:rPr>
+          <w:lang w:val="pt-PT"/>
+        </w:rPr>
+        <w:t xml:space="preserve">, talvez não seja </w:t>
+      </w:r>
+      <w:r>
+        <w:rPr>
+          <w:lang w:val="pt-PT"/>
+        </w:rPr>
+        <w:t xml:space="preserve">completamente destinada </w:t>
+      </w:r>
+      <w:r>
+        <w:rPr>
+          <w:lang w:val="pt-PT"/>
+        </w:rPr>
+        <w:t xml:space="preserve">para resolver </w:t>
+      </w:r>
+      <w:r>
+        <w:rPr>
+          <w:lang w:val="pt-PT"/>
+        </w:rPr>
+        <w:t>este tipo de puzzles.</w:t>
+      </w:r>
     </w:p>
     <w:p>
       <w:pPr>
         <w:pStyle w:val="Corpodetexto"/>
-        <w:rPr>
-          <w:lang w:val="pt-PT"/>
-        </w:rPr>
-      </w:pPr>
+        <w:ind w:firstLine="0pt"/>
+        <w:rPr>
+          <w:lang w:val="pt-PT"/>
+        </w:rPr>
+      </w:pPr>
+      <w:r>
+        <w:rPr>
+          <w:lang w:val="pt-PT"/>
+        </w:rPr>
+        <w:tab/>
+        <w:t>Dito isto, todo o estudo envolvido levou a um aprofundamento dos conhecimentos relacionados com a aprendizagem por reforço,  acabando por ser uma excelente introdução ao trabalho com aprendizagem computacional.</w:t>
+      </w:r>
     </w:p>
     <w:p>
       <w:pPr>
@@ -3195,14 +3281,8 @@
       <w:pPr>
         <w:pStyle w:val="references"/>
         <w:ind w:start="17.70pt" w:hanging="17.70pt"/>
-        <w:rPr>
-          <w:lang w:val="pt-PT"/>
-        </w:rPr>
-      </w:pPr>
-      <w:r>
-        <w:rPr>
-          <w:lang w:val="pt-PT"/>
-        </w:rPr>
+      </w:pPr>
+      <w:r>
         <w:t xml:space="preserve">H. Oonishi, and H. Iima, “Improving Generalization Ability in a Puzzle Game Using Reinforcement Learning”, IEEE’s 2017 Conference on Computational Intelligence in Games. Available: http://www.cig2017.com/wp-content/uploads/2017/08/paper_71.pdf [Accessed: May 24th, 2020] </w:t>
       </w:r>
     </w:p>
@@ -3210,14 +3290,8 @@
       <w:pPr>
         <w:pStyle w:val="references"/>
         <w:ind w:start="17.70pt" w:hanging="17.70pt"/>
-        <w:rPr>
-          <w:lang w:val="pt-PT"/>
-        </w:rPr>
-      </w:pPr>
-      <w:r>
-        <w:rPr>
-          <w:lang w:val="pt-PT"/>
-        </w:rPr>
+      </w:pPr>
+      <w:r>
         <w:t>J. Amar, and A. Dedieu, “Deep Reinforcement Learning for 2048”, Massachusetts Institute of Technology. Available:  http://www.mit.edu/~amarj/files/2048.pdf  [Accessed: May 24th, 2020]</w:t>
       </w:r>
     </w:p>
@@ -3225,14 +3299,8 @@
       <w:pPr>
         <w:pStyle w:val="references"/>
         <w:ind w:start="17.70pt" w:hanging="17.70pt"/>
-        <w:rPr>
-          <w:lang w:val="pt-PT"/>
-        </w:rPr>
-      </w:pPr>
-      <w:r>
-        <w:rPr>
-          <w:lang w:val="pt-PT"/>
-        </w:rPr>
+      </w:pPr>
+      <w:r>
         <w:t>D. Budakova, and V. Vasilev, “Applying Reinforcement learning to find the logic puzzles solution”, Technical University of Sofia, Plovdiv Branch. Available: https://journals.tu-plovdiv.bg/index.php/journal/article/view/16/14 [Accessed: May 24th, 2020]</w:t>
       </w:r>
     </w:p>
@@ -3240,14 +3308,8 @@
       <w:pPr>
         <w:pStyle w:val="references"/>
         <w:ind w:start="17.70pt" w:hanging="17.70pt"/>
-        <w:rPr>
-          <w:lang w:val="pt-PT"/>
-        </w:rPr>
-      </w:pPr>
-      <w:r>
-        <w:rPr>
-          <w:lang w:val="pt-PT"/>
-        </w:rPr>
+      </w:pPr>
+      <w:r>
         <w:t xml:space="preserve">M. Stevens, and S. Pradhan, “Playing Tetris with Deep Reinforcement Learning”, Stanford University. Available: http://cs231n.stanford.edu/reports/2016/pdfs/121_Report.pdf [Accessed: May 24th, 2020] </w:t>
       </w:r>
     </w:p>
@@ -3259,14 +3321,8 @@
           <w:numId w:val="0"/>
         </w:numPr>
         <w:ind w:start="17.70pt"/>
-        <w:rPr>
-          <w:lang w:val="pt-PT"/>
-        </w:rPr>
-      </w:pPr>
-      <w:r>
-        <w:rPr>
-          <w:lang w:val="pt-PT"/>
-        </w:rPr>
+      </w:pPr>
+      <w:r>
         <w:t>N. Faria, “A deep reinforcement learning bot that plays tetris”, https://github.com/nuno-faria/tetris-a</w:t>
       </w:r>
     </w:p>
@@ -3286,7 +3342,7 @@
           <w:spacing w:val="-1"/>
           <w:sz w:val="20"/>
           <w:szCs w:val="20"/>
-          <w:lang w:val="pt-PT" w:eastAsia="x-none"/>
+          <w:lang w:eastAsia="x-none"/>
         </w:rPr>
         <w:sectPr>
           <w:type w:val="continuous"/>
@@ -3297,7 +3353,13 @@
         </w:sectPr>
       </w:pPr>
     </w:p>
-    <w:p/>
+    <w:p>
+      <w:pPr>
+        <w:rPr>
+          <w:lang w:val="en-US"/>
+        </w:rPr>
+      </w:pPr>
+    </w:p>
     <w:sectPr>
       <w:type w:val="continuous"/>
       <w:pgSz w:w="595.30pt" w:h="841.90pt" w:code="9"/>
@@ -3339,20 +3401,6 @@
         <w:szCs w:val="16"/>
       </w:rPr>
     </w:pPr>
-    <w:r>
-      <w:rPr>
-        <w:sz w:val="16"/>
-        <w:szCs w:val="16"/>
-      </w:rPr>
-      <w:t>XXX-X-XXXX-XXXX-X/XX/$XX.00 ©20</w:t>
-    </w:r>
-    <w:r>
-      <w:rPr>
-        <w:sz w:val="16"/>
-        <w:szCs w:val="16"/>
-      </w:rPr>
-      <w:t>20 FEUP</w:t>
-    </w:r>
   </w:p>
 </w:ftr>
 </file>

</xml_diff>